<commit_message>
Fix unary operator handling in ScriptCompiler
</commit_message>
<xml_diff>
--- a/DocxTemplater.Test/Resources/ComplexTemplate.docx
+++ b/DocxTemplater.Test/Resources/ComplexTemplate.docx
@@ -1,6 +1,6 @@
 
 <file path=word/document.xml><?xml version="1.0" encoding="utf-8"?>
-<w:document xmlns:wpc="http://schemas.microsoft.com/office/word/2010/wordprocessingCanvas" xmlns:cx="http://schemas.microsoft.com/office/drawing/2014/chartex" xmlns:cx1="http://schemas.microsoft.com/office/drawing/2015/9/8/chartex" xmlns:cx2="http://schemas.microsoft.com/office/drawing/2015/10/21/chartex" xmlns:cx3="http://schemas.microsoft.com/office/drawing/2016/5/9/chartex" xmlns:cx4="http://schemas.microsoft.com/office/drawing/2016/5/10/chartex" xmlns:cx5="http://schemas.microsoft.com/office/drawing/2016/5/11/chartex" xmlns:cx6="http://schemas.microsoft.com/office/drawing/2016/5/12/chartex" xmlns:cx7="http://schemas.microsoft.com/office/drawing/2016/5/13/chartex" xmlns:cx8="http://schemas.microsoft.com/office/drawing/2016/5/14/chartex" xmlns:mc="http://schemas.openxmlformats.org/markup-compatibility/2006" xmlns:aink="http://schemas.microsoft.com/office/drawing/2016/ink" xmlns:am3d="http://schemas.microsoft.com/office/drawing/2017/model3d" xmlns:o="urn:schemas-microsoft-com:office:office" xmlns:oel="http://schemas.microsoft.com/office/2019/extlst" xmlns:r="http://schemas.openxmlformats.org/officeDocument/2006/relationships" xmlns:m="http://schemas.openxmlformats.org/officeDocument/2006/math" xmlns:v="urn:schemas-microsoft-com:vml" xmlns:wp14="http://schemas.microsoft.com/office/word/2010/wordprocessingDrawing" xmlns:wp="http://schemas.openxmlformats.org/drawingml/2006/wordprocessingDrawing" xmlns:w10="urn:schemas-microsoft-com:office:word" xmlns:w="http://schemas.openxmlformats.org/wordprocessingml/2006/main" xmlns:w14="http://schemas.microsoft.com/office/word/2010/wordml" xmlns:w15="http://schemas.microsoft.com/office/word/2012/wordml" xmlns:w16cex="http://schemas.microsoft.com/office/word/2018/wordml/cex" xmlns:w16cid="http://schemas.microsoft.com/office/word/2016/wordml/cid" xmlns:w16="http://schemas.microsoft.com/office/word/2018/wordml" xmlns:w16sdtdh="http://schemas.microsoft.com/office/word/2020/wordml/sdtdatahash" xmlns:w16se="http://schemas.microsoft.com/office/word/2015/wordml/symex" xmlns:wpg="http://schemas.microsoft.com/office/word/2010/wordprocessingGroup" xmlns:wpi="http://schemas.microsoft.com/office/word/2010/wordprocessingInk" xmlns:wne="http://schemas.microsoft.com/office/word/2006/wordml" xmlns:wps="http://schemas.microsoft.com/office/word/2010/wordprocessingShape" mc:Ignorable="w14 w15 w16se w16cid w16 w16cex w16sdtdh wp14">
+<w:document xmlns:wpc="http://schemas.microsoft.com/office/word/2010/wordprocessingCanvas" xmlns:cx="http://schemas.microsoft.com/office/drawing/2014/chartex" xmlns:cx1="http://schemas.microsoft.com/office/drawing/2015/9/8/chartex" xmlns:cx2="http://schemas.microsoft.com/office/drawing/2015/10/21/chartex" xmlns:cx3="http://schemas.microsoft.com/office/drawing/2016/5/9/chartex" xmlns:cx4="http://schemas.microsoft.com/office/drawing/2016/5/10/chartex" xmlns:cx5="http://schemas.microsoft.com/office/drawing/2016/5/11/chartex" xmlns:cx6="http://schemas.microsoft.com/office/drawing/2016/5/12/chartex" xmlns:cx7="http://schemas.microsoft.com/office/drawing/2016/5/13/chartex" xmlns:cx8="http://schemas.microsoft.com/office/drawing/2016/5/14/chartex" xmlns:mc="http://schemas.openxmlformats.org/markup-compatibility/2006" xmlns:aink="http://schemas.microsoft.com/office/drawing/2016/ink" xmlns:am3d="http://schemas.microsoft.com/office/drawing/2017/model3d" xmlns:o="urn:schemas-microsoft-com:office:office" xmlns:oel="http://schemas.microsoft.com/office/2019/extlst" xmlns:r="http://schemas.openxmlformats.org/officeDocument/2006/relationships" xmlns:m="http://schemas.openxmlformats.org/officeDocument/2006/math" xmlns:v="urn:schemas-microsoft-com:vml" xmlns:wp14="http://schemas.microsoft.com/office/word/2010/wordprocessingDrawing" xmlns:wp="http://schemas.openxmlformats.org/drawingml/2006/wordprocessingDrawing" xmlns:w10="urn:schemas-microsoft-com:office:word" xmlns:w="http://schemas.openxmlformats.org/wordprocessingml/2006/main" xmlns:w14="http://schemas.microsoft.com/office/word/2010/wordml" xmlns:w15="http://schemas.microsoft.com/office/word/2012/wordml" xmlns:w16cex="http://schemas.microsoft.com/office/word/2018/wordml/cex" xmlns:w16cid="http://schemas.microsoft.com/office/word/2016/wordml/cid" xmlns:w16="http://schemas.microsoft.com/office/word/2018/wordml" xmlns:w16du="http://schemas.microsoft.com/office/word/2023/wordml/word16du" xmlns:w16sdtdh="http://schemas.microsoft.com/office/word/2020/wordml/sdtdatahash" xmlns:w16sdtfl="http://schemas.microsoft.com/office/word/2024/wordml/sdtformatlock" xmlns:w16se="http://schemas.microsoft.com/office/word/2015/wordml/symex" xmlns:wpg="http://schemas.microsoft.com/office/word/2010/wordprocessingGroup" xmlns:wpi="http://schemas.microsoft.com/office/word/2010/wordprocessingInk" xmlns:wne="http://schemas.microsoft.com/office/word/2006/wordml" xmlns:wps="http://schemas.microsoft.com/office/word/2010/wordprocessingShape" mc:Ignorable="w14 w15 w16se w16cid w16 w16cex w16sdtdh w16sdtfl w16du wp14">
   <w:body>
     <w:p>
       <w:pPr>
@@ -27,16 +27,8 @@
         <w:rPr>
           <w:lang w:val="en-US"/>
         </w:rPr>
-        <w:t xml:space="preserve">For testing purposes, this template is much more complicated than it needs to </w:t>
-      </w:r>
-      <w:proofErr w:type="gramStart"/>
-      <w:r>
-        <w:rPr>
-          <w:lang w:val="en-US"/>
-        </w:rPr>
-        <w:t>be</w:t>
-      </w:r>
-      <w:proofErr w:type="gramEnd"/>
+        <w:t>For testing purposes, this template is much more complicated than it needs to be</w:t>
+      </w:r>
     </w:p>
     <w:p>
       <w:pPr>
@@ -60,6 +52,7 @@
           <w:kern w:val="0"/>
           <w:sz w:val="19"/>
           <w:szCs w:val="19"/>
+          <w:lang w:val="en-US"/>
         </w:rPr>
         <w:t>Items</w:t>
       </w:r>
@@ -79,19 +72,11 @@
           <w:lang w:val="en-US"/>
         </w:rPr>
       </w:pPr>
-      <w:proofErr w:type="gramStart"/>
-      <w:r>
-        <w:rPr>
-          <w:lang w:val="en-US"/>
-        </w:rPr>
-        <w:t>{?{</w:t>
-      </w:r>
-      <w:proofErr w:type="gramEnd"/>
-      <w:r>
-        <w:rPr>
-          <w:lang w:val="en-US"/>
-        </w:rPr>
-        <w:t>.</w:t>
+      <w:r>
+        <w:rPr>
+          <w:lang w:val="en-US"/>
+        </w:rPr>
+        <w:t>{?{.</w:t>
       </w:r>
       <w:proofErr w:type="spellStart"/>
       <w:r>
@@ -142,84 +127,432 @@
           <w:szCs w:val="28"/>
           <w:lang w:val="en-US"/>
         </w:rPr>
-        <w:t>{</w:t>
-      </w:r>
-      <w:proofErr w:type="gramStart"/>
+        <w:t>{{.Name}}</w:t>
+      </w:r>
+    </w:p>
+    <w:p>
+      <w:pPr>
+        <w:tabs>
+          <w:tab w:val="left" w:pos="7594"/>
+        </w:tabs>
+        <w:ind w:left="708"/>
+        <w:rPr>
+          <w:lang w:val="en-US"/>
+        </w:rPr>
+      </w:pPr>
+      <w:r>
+        <w:rPr>
+          <w:lang w:val="en-US"/>
+        </w:rPr>
+        <w:t>{{</w:t>
+      </w:r>
+      <w:r>
+        <w:rPr>
+          <w:lang w:val="en-US"/>
+        </w:rPr>
+        <w:t>#</w:t>
+      </w:r>
+      <w:r>
+        <w:rPr>
+          <w:lang w:val="en-US"/>
+        </w:rPr>
+        <w:t>.</w:t>
+      </w:r>
+      <w:r>
+        <w:rPr>
+          <w:lang w:val="en-US"/>
+        </w:rPr>
+        <w:t>Hardwar</w:t>
+      </w:r>
+      <w:r>
+        <w:rPr>
+          <w:lang w:val="en-US"/>
+        </w:rPr>
+        <w:t>e</w:t>
+      </w:r>
+      <w:r>
+        <w:rPr>
+          <w:lang w:val="en-US"/>
+        </w:rPr>
+        <w:t>Revisions}}</w:t>
+      </w:r>
+    </w:p>
+    <w:p>
+      <w:pPr>
+        <w:tabs>
+          <w:tab w:val="left" w:pos="7594"/>
+        </w:tabs>
+        <w:ind w:left="1416"/>
+        <w:rPr>
+          <w:lang w:val="en-US"/>
+        </w:rPr>
+      </w:pPr>
+      <w:r>
+        <w:rPr>
+          <w:lang w:val="en-US"/>
+        </w:rPr>
+        <w:t>{?{.</w:t>
+      </w:r>
+      <w:proofErr w:type="spellStart"/>
+      <w:r>
+        <w:rPr>
+          <w:lang w:val="en-US"/>
+        </w:rPr>
+        <w:t>IsMajor</w:t>
+      </w:r>
+      <w:proofErr w:type="spellEnd"/>
+      <w:r>
+        <w:rPr>
+          <w:lang w:val="en-US"/>
+        </w:rPr>
+        <w:t>}}{{.Version}:</w:t>
+      </w:r>
+      <w:proofErr w:type="spellStart"/>
+      <w:r>
+        <w:rPr>
+          <w:lang w:val="en-US"/>
+        </w:rPr>
+        <w:t>toupper</w:t>
+      </w:r>
+      <w:proofErr w:type="spellEnd"/>
+      <w:r>
+        <w:rPr>
+          <w:lang w:val="en-US"/>
+        </w:rPr>
+        <w:t>}{{:}}{{.Version</w:t>
+      </w:r>
+      <w:r>
+        <w:rPr>
+          <w:lang w:val="en-US"/>
+        </w:rPr>
+        <w:t>}:</w:t>
+      </w:r>
+      <w:proofErr w:type="spellStart"/>
+      <w:r>
+        <w:rPr>
+          <w:lang w:val="en-US"/>
+        </w:rPr>
+        <w:t>tolower</w:t>
+      </w:r>
+      <w:proofErr w:type="spellEnd"/>
+      <w:r>
+        <w:rPr>
+          <w:lang w:val="en-US"/>
+        </w:rPr>
+        <w:t>}</w:t>
+      </w:r>
+      <w:r>
+        <w:rPr>
+          <w:lang w:val="en-US"/>
+        </w:rPr>
+        <w:t>{{/}}</w:t>
+      </w:r>
+    </w:p>
+    <w:p>
+      <w:pPr>
+        <w:tabs>
+          <w:tab w:val="left" w:pos="7594"/>
+        </w:tabs>
+        <w:ind w:left="1416"/>
+        <w:rPr>
+          <w:lang w:val="en-US"/>
+        </w:rPr>
+      </w:pPr>
+      <w:r>
+        <w:rPr>
+          <w:lang w:val="en-US"/>
+        </w:rPr>
+        <w:t xml:space="preserve">Render the whole object (calls </w:t>
+      </w:r>
+      <w:proofErr w:type="spellStart"/>
+      <w:r>
+        <w:rPr>
+          <w:lang w:val="en-US"/>
+        </w:rPr>
+        <w:t>ToString</w:t>
+      </w:r>
+      <w:proofErr w:type="spellEnd"/>
+      <w:r>
+        <w:rPr>
+          <w:lang w:val="en-US"/>
+        </w:rPr>
+        <w:t>)</w:t>
+      </w:r>
+      <w:r>
+        <w:rPr>
+          <w:lang w:val="en-US"/>
+        </w:rPr>
+        <w:t>: {{.}}</w:t>
+      </w:r>
+    </w:p>
+    <w:p>
+      <w:pPr>
+        <w:tabs>
+          <w:tab w:val="left" w:pos="7594"/>
+        </w:tabs>
+        <w:ind w:left="708"/>
+        <w:rPr>
+          <w:lang w:val="en-US"/>
+        </w:rPr>
+      </w:pPr>
+      <w:r>
+        <w:rPr>
+          <w:lang w:val="en-US"/>
+        </w:rPr>
+        <w:t>{{/</w:t>
+      </w:r>
+      <w:r>
+        <w:rPr>
+          <w:lang w:val="en-US"/>
+        </w:rPr>
+        <w:t>.</w:t>
+      </w:r>
+      <w:proofErr w:type="spellStart"/>
+      <w:r>
+        <w:rPr>
+          <w:lang w:val="en-US"/>
+        </w:rPr>
+        <w:t>HardwarRevisions</w:t>
+      </w:r>
+      <w:proofErr w:type="spellEnd"/>
+      <w:r>
+        <w:rPr>
+          <w:lang w:val="en-US"/>
+        </w:rPr>
+        <w:t>}}</w:t>
+      </w:r>
+    </w:p>
+    <w:p>
+      <w:pPr>
+        <w:tabs>
+          <w:tab w:val="left" w:pos="7594"/>
+        </w:tabs>
+        <w:rPr>
+          <w:lang w:val="en-US"/>
+        </w:rPr>
+      </w:pPr>
+      <w:r>
+        <w:rPr>
+          <w:lang w:val="en-US"/>
+        </w:rPr>
+        <w:t>{{</w:t>
+      </w:r>
+      <w:r>
+        <w:rPr>
+          <w:lang w:val="en-US"/>
+        </w:rPr>
+        <w:t>:</w:t>
+      </w:r>
+      <w:r>
+        <w:rPr>
+          <w:lang w:val="en-US"/>
+        </w:rPr>
+        <w:t>}}</w:t>
+      </w:r>
+      <w:r>
+        <w:rPr>
+          <w:lang w:val="en-US"/>
+        </w:rPr>
+        <w:br/>
+        <w:t>Logical Expression goes here</w:t>
+      </w:r>
+    </w:p>
+    <w:p>
+      <w:pPr>
+        <w:tabs>
+          <w:tab w:val="left" w:pos="7594"/>
+        </w:tabs>
+        <w:rPr>
+          <w:lang w:val="en-US"/>
+        </w:rPr>
+      </w:pPr>
+      <w:r>
+        <w:rPr>
+          <w:lang w:val="en-US"/>
+        </w:rPr>
+        <w:t>{?{</w:t>
+      </w:r>
+      <w:r>
+        <w:rPr>
+          <w:lang w:val="en-US"/>
+        </w:rPr>
+        <w:t>!</w:t>
+      </w:r>
+      <w:r>
+        <w:rPr>
+          <w:lang w:val="en-US"/>
+        </w:rPr>
+        <w:t>.</w:t>
+      </w:r>
+      <w:proofErr w:type="spellStart"/>
+      <w:r>
+        <w:rPr>
+          <w:lang w:val="en-US"/>
+        </w:rPr>
+        <w:t>IsHw</w:t>
+      </w:r>
+      <w:proofErr w:type="spellEnd"/>
+      <w:r>
+        <w:rPr>
+          <w:lang w:val="en-US"/>
+        </w:rPr>
+        <w:t xml:space="preserve"> &amp;&amp; .</w:t>
+      </w:r>
+      <w:proofErr w:type="spellStart"/>
+      <w:r>
+        <w:rPr>
+          <w:lang w:val="en-US"/>
+        </w:rPr>
+        <w:t>Name.Contains</w:t>
+      </w:r>
+      <w:proofErr w:type="spellEnd"/>
+      <w:r>
+        <w:rPr>
+          <w:lang w:val="en-US"/>
+        </w:rPr>
+        <w:t>(</w:t>
+      </w:r>
+      <w:r>
+        <w:rPr>
+          <w:lang w:val="en-US"/>
+        </w:rPr>
+        <w:t>'</w:t>
+      </w:r>
+      <w:r>
+        <w:rPr>
+          <w:lang w:val="en-US"/>
+        </w:rPr>
+        <w:t>Item</w:t>
+      </w:r>
+      <w:r>
+        <w:rPr>
+          <w:lang w:val="en-US"/>
+        </w:rPr>
+        <w:t>'</w:t>
+      </w:r>
+      <w:r>
+        <w:rPr>
+          <w:lang w:val="en-US"/>
+        </w:rPr>
+        <w:t>)}}</w:t>
+      </w:r>
+    </w:p>
+    <w:p>
+      <w:pPr>
+        <w:tabs>
+          <w:tab w:val="left" w:pos="7594"/>
+        </w:tabs>
+        <w:rPr>
+          <w:lang w:val="en-US"/>
+        </w:rPr>
+      </w:pPr>
+      <w:r>
+        <w:rPr>
+          <w:lang w:val="en-US"/>
+        </w:rPr>
+        <w:t>--------------</w:t>
+      </w:r>
+      <w:r>
+        <w:rPr>
+          <w:lang w:val="en-US"/>
+        </w:rPr>
+        <w:sym w:font="Wingdings" w:char="F0E0"/>
+      </w:r>
+    </w:p>
+    <w:p>
+      <w:pPr>
+        <w:tabs>
+          <w:tab w:val="left" w:pos="7594"/>
+        </w:tabs>
+        <w:rPr>
+          <w:lang w:val="en-US"/>
+        </w:rPr>
+      </w:pPr>
+      <w:r>
+        <w:rPr>
+          <w:lang w:val="en-US"/>
+        </w:rPr>
+        <w:t>{{/}}</w:t>
+      </w:r>
+    </w:p>
+    <w:p>
+      <w:pPr>
+        <w:tabs>
+          <w:tab w:val="left" w:pos="7594"/>
+        </w:tabs>
+        <w:ind w:left="708"/>
+        <w:rPr>
+          <w:lang w:val="en-US"/>
+        </w:rPr>
+      </w:pPr>
+      <w:r>
+        <w:rPr>
+          <w:lang w:val="en-US"/>
+        </w:rPr>
+        <w:t xml:space="preserve">This is a Software Item </w:t>
+      </w:r>
       <w:r>
         <w:rPr>
           <w:b/>
           <w:bCs/>
+          <w:color w:val="FF0000"/>
           <w:sz w:val="28"/>
           <w:szCs w:val="28"/>
           <w:lang w:val="en-US"/>
         </w:rPr>
-        <w:t>{.Name</w:t>
-      </w:r>
-      <w:proofErr w:type="gramEnd"/>
+        <w:t>{</w:t>
+      </w:r>
       <w:r>
         <w:rPr>
           <w:b/>
           <w:bCs/>
+          <w:color w:val="FF0000"/>
           <w:sz w:val="28"/>
           <w:szCs w:val="28"/>
           <w:lang w:val="en-US"/>
         </w:rPr>
-        <w:t>}}</w:t>
-      </w:r>
-    </w:p>
-    <w:p>
-      <w:pPr>
-        <w:tabs>
-          <w:tab w:val="left" w:pos="7594"/>
-        </w:tabs>
-        <w:ind w:left="708"/>
-        <w:rPr>
-          <w:lang w:val="en-US"/>
-        </w:rPr>
-      </w:pPr>
-      <w:r>
-        <w:rPr>
-          <w:lang w:val="en-US"/>
-        </w:rPr>
-        <w:t>{{</w:t>
-      </w:r>
-      <w:proofErr w:type="gramStart"/>
-      <w:r>
-        <w:rPr>
-          <w:lang w:val="en-US"/>
-        </w:rPr>
-        <w:t>#</w:t>
-      </w:r>
-      <w:r>
-        <w:rPr>
-          <w:lang w:val="en-US"/>
-        </w:rPr>
-        <w:t>.</w:t>
-      </w:r>
-      <w:r>
-        <w:rPr>
-          <w:lang w:val="en-US"/>
-        </w:rPr>
-        <w:t>Hardwar</w:t>
-      </w:r>
-      <w:r>
-        <w:rPr>
-          <w:lang w:val="en-US"/>
-        </w:rPr>
-        <w:t>e</w:t>
-      </w:r>
-      <w:r>
-        <w:rPr>
-          <w:lang w:val="en-US"/>
-        </w:rPr>
-        <w:t>Revisions</w:t>
-      </w:r>
-      <w:proofErr w:type="gramEnd"/>
-      <w:r>
-        <w:rPr>
-          <w:lang w:val="en-US"/>
-        </w:rPr>
-        <w:t>}}</w:t>
+        <w:t>{</w:t>
+      </w:r>
+      <w:r>
+        <w:rPr>
+          <w:b/>
+          <w:bCs/>
+          <w:color w:val="FF0000"/>
+          <w:sz w:val="28"/>
+          <w:szCs w:val="28"/>
+          <w:lang w:val="en-US"/>
+        </w:rPr>
+        <w:t>.Name}</w:t>
+      </w:r>
+      <w:r>
+        <w:rPr>
+          <w:b/>
+          <w:bCs/>
+          <w:color w:val="FF0000"/>
+          <w:sz w:val="28"/>
+          <w:szCs w:val="28"/>
+          <w:lang w:val="en-US"/>
+        </w:rPr>
+        <w:t>}</w:t>
+      </w:r>
+      <w:r>
+        <w:rPr>
+          <w:lang w:val="en-US"/>
+        </w:rPr>
+        <w:br/>
+        <w:t>{{#</w:t>
+      </w:r>
+      <w:r>
+        <w:rPr>
+          <w:lang w:val="en-US"/>
+        </w:rPr>
+        <w:t>Items</w:t>
+      </w:r>
+      <w:r>
+        <w:rPr>
+          <w:lang w:val="en-US"/>
+        </w:rPr>
+        <w:t>.SoftwareVersions}}</w:t>
       </w:r>
     </w:p>
     <w:p>
@@ -232,14 +565,24 @@
           <w:lang w:val="en-US"/>
         </w:rPr>
       </w:pPr>
-      <w:proofErr w:type="gramStart"/>
-      <w:r>
-        <w:rPr>
-          <w:lang w:val="en-US"/>
-        </w:rPr>
-        <w:t>{?{</w:t>
-      </w:r>
-      <w:proofErr w:type="gramEnd"/>
+      <w:r>
+        <w:rPr>
+          <w:lang w:val="en-US"/>
+        </w:rPr>
+        <w:t>{</w:t>
+      </w:r>
+      <w:r>
+        <w:rPr>
+          <w:lang w:val="en-US"/>
+        </w:rPr>
+        <w:t>?</w:t>
+      </w:r>
+      <w:r>
+        <w:rPr>
+          <w:lang w:val="en-US"/>
+        </w:rPr>
+        <w:t>{</w:t>
+      </w:r>
       <w:r>
         <w:rPr>
           <w:lang w:val="en-US"/>
@@ -263,7 +606,13 @@
         <w:rPr>
           <w:lang w:val="en-US"/>
         </w:rPr>
-        <w:t>}}{{.Version}:</w:t>
+        <w:t>}}</w:t>
+      </w:r>
+      <w:r>
+        <w:rPr>
+          <w:lang w:val="en-US"/>
+        </w:rPr>
+        <w:t>{{.Version}:</w:t>
       </w:r>
       <w:proofErr w:type="spellStart"/>
       <w:r>
@@ -311,299 +660,53 @@
         <w:tabs>
           <w:tab w:val="left" w:pos="7594"/>
         </w:tabs>
-        <w:ind w:left="1416"/>
-        <w:rPr>
-          <w:lang w:val="en-US"/>
-        </w:rPr>
-      </w:pPr>
-      <w:r>
-        <w:rPr>
-          <w:lang w:val="en-US"/>
-        </w:rPr>
-        <w:t xml:space="preserve">Render the whole object (calls </w:t>
+        <w:ind w:left="708"/>
+        <w:rPr>
+          <w:lang w:val="en-US"/>
+        </w:rPr>
+      </w:pPr>
+      <w:r>
+        <w:rPr>
+          <w:lang w:val="en-US"/>
+        </w:rPr>
+        <w:t>{{/</w:t>
       </w:r>
       <w:proofErr w:type="spellStart"/>
       <w:r>
         <w:rPr>
           <w:lang w:val="en-US"/>
         </w:rPr>
-        <w:t>ToString</w:t>
+        <w:t>Items.</w:t>
+      </w:r>
+      <w:r>
+        <w:rPr>
+          <w:lang w:val="en-US"/>
+        </w:rPr>
+        <w:t>SoftwareVersions</w:t>
       </w:r>
       <w:proofErr w:type="spellEnd"/>
       <w:r>
         <w:rPr>
           <w:lang w:val="en-US"/>
         </w:rPr>
-        <w:t>)</w:t>
-      </w:r>
-      <w:r>
-        <w:rPr>
-          <w:lang w:val="en-US"/>
-        </w:rPr>
-        <w:t>: {{.}}</w:t>
-      </w:r>
-    </w:p>
-    <w:p>
-      <w:pPr>
-        <w:tabs>
-          <w:tab w:val="left" w:pos="7594"/>
-        </w:tabs>
-        <w:ind w:left="708"/>
-        <w:rPr>
-          <w:lang w:val="en-US"/>
-        </w:rPr>
-      </w:pPr>
-      <w:r>
-        <w:rPr>
-          <w:lang w:val="en-US"/>
-        </w:rPr>
-        <w:t>{{</w:t>
-      </w:r>
-      <w:proofErr w:type="gramStart"/>
-      <w:r>
-        <w:rPr>
-          <w:lang w:val="en-US"/>
-        </w:rPr>
-        <w:t>/</w:t>
-      </w:r>
-      <w:r>
-        <w:rPr>
-          <w:lang w:val="en-US"/>
-        </w:rPr>
-        <w:t>.</w:t>
-      </w:r>
-      <w:proofErr w:type="spellStart"/>
-      <w:r>
-        <w:rPr>
-          <w:lang w:val="en-US"/>
-        </w:rPr>
-        <w:t>HardwarRevisions</w:t>
-      </w:r>
-      <w:proofErr w:type="spellEnd"/>
-      <w:proofErr w:type="gramEnd"/>
-      <w:r>
-        <w:rPr>
-          <w:lang w:val="en-US"/>
-        </w:rPr>
-        <w:t>}}</w:t>
-      </w:r>
-    </w:p>
-    <w:p>
-      <w:pPr>
-        <w:tabs>
-          <w:tab w:val="left" w:pos="7594"/>
-        </w:tabs>
-        <w:rPr>
-          <w:lang w:val="en-US"/>
-        </w:rPr>
-      </w:pPr>
-      <w:r>
-        <w:rPr>
-          <w:lang w:val="en-US"/>
-        </w:rPr>
-        <w:t>{{</w:t>
-      </w:r>
-      <w:r>
-        <w:rPr>
-          <w:lang w:val="en-US"/>
-        </w:rPr>
-        <w:t>:</w:t>
-      </w:r>
-      <w:r>
-        <w:rPr>
-          <w:lang w:val="en-US"/>
-        </w:rPr>
-        <w:t>}}</w:t>
-      </w:r>
-    </w:p>
-    <w:p>
-      <w:pPr>
-        <w:tabs>
-          <w:tab w:val="left" w:pos="7594"/>
-        </w:tabs>
-        <w:ind w:left="708"/>
-        <w:rPr>
-          <w:lang w:val="en-US"/>
-        </w:rPr>
-      </w:pPr>
-      <w:r>
-        <w:rPr>
-          <w:lang w:val="en-US"/>
-        </w:rPr>
-        <w:t xml:space="preserve">This is a Software Item </w:t>
-      </w:r>
-      <w:r>
-        <w:rPr>
-          <w:b/>
-          <w:bCs/>
-          <w:color w:val="FF0000"/>
-          <w:sz w:val="28"/>
-          <w:szCs w:val="28"/>
-          <w:lang w:val="en-US"/>
-        </w:rPr>
-        <w:t>{</w:t>
-      </w:r>
-      <w:proofErr w:type="gramStart"/>
-      <w:r>
-        <w:rPr>
-          <w:b/>
-          <w:bCs/>
-          <w:color w:val="FF0000"/>
-          <w:sz w:val="28"/>
-          <w:szCs w:val="28"/>
-          <w:lang w:val="en-US"/>
-        </w:rPr>
-        <w:t>{</w:t>
-      </w:r>
-      <w:r>
-        <w:rPr>
-          <w:b/>
-          <w:bCs/>
-          <w:color w:val="FF0000"/>
-          <w:sz w:val="28"/>
-          <w:szCs w:val="28"/>
-          <w:lang w:val="en-US"/>
-        </w:rPr>
-        <w:t>.Name</w:t>
-      </w:r>
-      <w:proofErr w:type="gramEnd"/>
-      <w:r>
-        <w:rPr>
-          <w:b/>
-          <w:bCs/>
-          <w:color w:val="FF0000"/>
-          <w:sz w:val="28"/>
-          <w:szCs w:val="28"/>
-          <w:lang w:val="en-US"/>
-        </w:rPr>
         <w:t>}</w:t>
       </w:r>
       <w:r>
         <w:rPr>
-          <w:b/>
-          <w:bCs/>
-          <w:color w:val="FF0000"/>
-          <w:sz w:val="28"/>
-          <w:szCs w:val="28"/>
           <w:lang w:val="en-US"/>
         </w:rPr>
         <w:t>}</w:t>
       </w:r>
-      <w:r>
-        <w:rPr>
-          <w:lang w:val="en-US"/>
-        </w:rPr>
-        <w:br/>
-        <w:t>{{#</w:t>
-      </w:r>
-      <w:r>
-        <w:rPr>
-          <w:lang w:val="en-US"/>
-        </w:rPr>
-        <w:t>Items</w:t>
-      </w:r>
-      <w:r>
-        <w:rPr>
-          <w:lang w:val="en-US"/>
-        </w:rPr>
-        <w:t>.SoftwareVersions}}</w:t>
-      </w:r>
-    </w:p>
-    <w:p>
-      <w:pPr>
-        <w:tabs>
-          <w:tab w:val="left" w:pos="7594"/>
-        </w:tabs>
-        <w:ind w:left="1416"/>
-        <w:rPr>
-          <w:lang w:val="en-US"/>
-        </w:rPr>
-      </w:pPr>
-      <w:proofErr w:type="gramStart"/>
-      <w:r>
-        <w:rPr>
-          <w:lang w:val="en-US"/>
-        </w:rPr>
-        <w:t>{</w:t>
-      </w:r>
-      <w:r>
-        <w:rPr>
-          <w:lang w:val="en-US"/>
-        </w:rPr>
-        <w:t>?</w:t>
-      </w:r>
-      <w:r>
-        <w:rPr>
-          <w:lang w:val="en-US"/>
-        </w:rPr>
-        <w:t>{</w:t>
-      </w:r>
-      <w:proofErr w:type="gramEnd"/>
-      <w:r>
-        <w:rPr>
-          <w:lang w:val="en-US"/>
-        </w:rPr>
-        <w:t>.</w:t>
-      </w:r>
-      <w:proofErr w:type="spellStart"/>
-      <w:r>
-        <w:rPr>
-          <w:rFonts w:ascii="Cascadia Mono" w:hAnsi="Cascadia Mono" w:cs="Cascadia Mono"/>
-          <w:color w:val="000000"/>
-          <w:kern w:val="0"/>
-          <w:sz w:val="19"/>
-          <w:szCs w:val="19"/>
-          <w:lang w:val="en-US"/>
-        </w:rPr>
-        <w:t>IsMajor</w:t>
-      </w:r>
-      <w:proofErr w:type="spellEnd"/>
-      <w:r>
-        <w:rPr>
-          <w:lang w:val="en-US"/>
-        </w:rPr>
-        <w:t>}}</w:t>
-      </w:r>
-      <w:r>
-        <w:rPr>
-          <w:lang w:val="en-US"/>
-        </w:rPr>
-        <w:t>{{.Version}:</w:t>
-      </w:r>
-      <w:proofErr w:type="spellStart"/>
-      <w:r>
-        <w:rPr>
-          <w:lang w:val="en-US"/>
-        </w:rPr>
-        <w:t>toupper</w:t>
-      </w:r>
-      <w:proofErr w:type="spellEnd"/>
-      <w:r>
-        <w:rPr>
-          <w:lang w:val="en-US"/>
-        </w:rPr>
-        <w:t>}{{:}}{{.Version</w:t>
-      </w:r>
-      <w:r>
-        <w:rPr>
-          <w:lang w:val="en-US"/>
-        </w:rPr>
-        <w:t>}:</w:t>
-      </w:r>
-      <w:proofErr w:type="spellStart"/>
-      <w:r>
-        <w:rPr>
-          <w:lang w:val="en-US"/>
-        </w:rPr>
-        <w:t>tolower</w:t>
-      </w:r>
-      <w:proofErr w:type="spellEnd"/>
-      <w:r>
-        <w:rPr>
-          <w:lang w:val="en-US"/>
-        </w:rPr>
-        <w:t>}</w:t>
-      </w:r>
+    </w:p>
+    <w:p>
+      <w:pPr>
+        <w:tabs>
+          <w:tab w:val="left" w:pos="7594"/>
+        </w:tabs>
+        <w:rPr>
+          <w:lang w:val="en-US"/>
+        </w:rPr>
+      </w:pPr>
       <w:r>
         <w:rPr>
           <w:lang w:val="en-US"/>
@@ -616,88 +719,15 @@
         <w:tabs>
           <w:tab w:val="left" w:pos="7594"/>
         </w:tabs>
-        <w:ind w:left="708"/>
-        <w:rPr>
-          <w:lang w:val="en-US"/>
-        </w:rPr>
-      </w:pPr>
-      <w:r>
-        <w:rPr>
-          <w:lang w:val="en-US"/>
-        </w:rPr>
-        <w:t>{{/</w:t>
-      </w:r>
-      <w:proofErr w:type="spellStart"/>
-      <w:r>
-        <w:rPr>
-          <w:lang w:val="en-US"/>
-        </w:rPr>
-        <w:t>Items.</w:t>
-      </w:r>
-      <w:r>
-        <w:rPr>
-          <w:lang w:val="en-US"/>
-        </w:rPr>
-        <w:t>SoftwareVersions</w:t>
-      </w:r>
-      <w:proofErr w:type="spellEnd"/>
-      <w:r>
-        <w:rPr>
-          <w:lang w:val="en-US"/>
-        </w:rPr>
-        <w:t>}</w:t>
-      </w:r>
-      <w:r>
-        <w:rPr>
-          <w:lang w:val="en-US"/>
-        </w:rPr>
-        <w:t>}</w:t>
-      </w:r>
-    </w:p>
-    <w:p>
-      <w:pPr>
-        <w:tabs>
-          <w:tab w:val="left" w:pos="7594"/>
-        </w:tabs>
-        <w:rPr>
-          <w:lang w:val="en-US"/>
-        </w:rPr>
-      </w:pPr>
-      <w:r>
-        <w:rPr>
-          <w:lang w:val="en-US"/>
-        </w:rPr>
-        <w:t>{{/}}</w:t>
-      </w:r>
-    </w:p>
-    <w:p>
-      <w:pPr>
-        <w:tabs>
-          <w:tab w:val="left" w:pos="7594"/>
-        </w:tabs>
-        <w:rPr>
-          <w:lang w:val="en-US"/>
-        </w:rPr>
-      </w:pPr>
-      <w:r>
-        <w:rPr>
-          <w:lang w:val="en-US"/>
-        </w:rPr>
-        <w:t>{</w:t>
-      </w:r>
-      <w:proofErr w:type="gramStart"/>
-      <w:r>
-        <w:rPr>
-          <w:lang w:val="en-US"/>
-        </w:rPr>
-        <w:t>{:s</w:t>
-      </w:r>
-      <w:proofErr w:type="gramEnd"/>
-      <w:r>
-        <w:rPr>
-          <w:lang w:val="en-US"/>
-        </w:rPr>
-        <w:t>:}}</w:t>
+        <w:rPr>
+          <w:lang w:val="en-US"/>
+        </w:rPr>
+      </w:pPr>
+      <w:r>
+        <w:rPr>
+          <w:lang w:val="en-US"/>
+        </w:rPr>
+        <w:t>{{:s:}}</w:t>
       </w:r>
     </w:p>
     <w:p>
@@ -729,21 +759,7 @@
         <w:rPr>
           <w:lang w:val="en-US"/>
         </w:rPr>
-        <w:t xml:space="preserve">This is a separator ---- Last Element was </w:t>
-      </w:r>
-      <w:proofErr w:type="gramStart"/>
-      <w:r>
-        <w:rPr>
-          <w:lang w:val="en-US"/>
-        </w:rPr>
-        <w:t>{?{</w:t>
-      </w:r>
-      <w:proofErr w:type="gramEnd"/>
-      <w:r>
-        <w:rPr>
-          <w:lang w:val="en-US"/>
-        </w:rPr>
-        <w:t>.</w:t>
+        <w:t>This is a separator ---- Last Element was {?{.</w:t>
       </w:r>
       <w:proofErr w:type="spellStart"/>
       <w:r>
@@ -984,45 +1000,23 @@
         <w:rPr>
           <w:lang w:val="en-US"/>
         </w:rPr>
-        <w:t>Access Images Relative to item with explicit operator</w:t>
-      </w:r>
-      <w:proofErr w:type="gramStart"/>
-      <w:r>
-        <w:rPr>
-          <w:lang w:val="en-US"/>
-        </w:rPr>
-        <w:t xml:space="preserve"> ..</w:t>
-      </w:r>
-      <w:proofErr w:type="gramEnd"/>
-    </w:p>
-    <w:p>
-      <w:pPr>
-        <w:tabs>
-          <w:tab w:val="left" w:pos="7594"/>
-        </w:tabs>
-        <w:rPr>
-          <w:lang w:val="en-US"/>
-        </w:rPr>
-      </w:pPr>
-      <w:r>
-        <w:rPr>
-          <w:lang w:val="en-US"/>
-        </w:rPr>
-        <w:t>{{</w:t>
-      </w:r>
-      <w:proofErr w:type="gramStart"/>
-      <w:r>
-        <w:rPr>
-          <w:lang w:val="en-US"/>
-        </w:rPr>
-        <w:t>#..</w:t>
-      </w:r>
-      <w:proofErr w:type="gramEnd"/>
-      <w:r>
-        <w:rPr>
-          <w:lang w:val="en-US"/>
-        </w:rPr>
-        <w:t>Images}}</w:t>
+        <w:t>Access Images Relative to item with explicit operator ..</w:t>
+      </w:r>
+    </w:p>
+    <w:p>
+      <w:pPr>
+        <w:tabs>
+          <w:tab w:val="left" w:pos="7594"/>
+        </w:tabs>
+        <w:rPr>
+          <w:lang w:val="en-US"/>
+        </w:rPr>
+      </w:pPr>
+      <w:r>
+        <w:rPr>
+          <w:lang w:val="en-US"/>
+        </w:rPr>
+        <w:t>{{#..Images}}</w:t>
       </w:r>
       <w:r>
         <w:rPr>
@@ -1247,7 +1241,7 @@
 </file>
 
 <file path=word/styles.xml><?xml version="1.0" encoding="utf-8"?>
-<w:styles xmlns:mc="http://schemas.openxmlformats.org/markup-compatibility/2006" xmlns:r="http://schemas.openxmlformats.org/officeDocument/2006/relationships" xmlns:w="http://schemas.openxmlformats.org/wordprocessingml/2006/main" xmlns:w14="http://schemas.microsoft.com/office/word/2010/wordml" xmlns:w15="http://schemas.microsoft.com/office/word/2012/wordml" xmlns:w16cex="http://schemas.microsoft.com/office/word/2018/wordml/cex" xmlns:w16cid="http://schemas.microsoft.com/office/word/2016/wordml/cid" xmlns:w16="http://schemas.microsoft.com/office/word/2018/wordml" xmlns:w16sdtdh="http://schemas.microsoft.com/office/word/2020/wordml/sdtdatahash" xmlns:w16se="http://schemas.microsoft.com/office/word/2015/wordml/symex" mc:Ignorable="w14 w15 w16se w16cid w16 w16cex w16sdtdh">
+<w:styles xmlns:mc="http://schemas.openxmlformats.org/markup-compatibility/2006" xmlns:r="http://schemas.openxmlformats.org/officeDocument/2006/relationships" xmlns:w="http://schemas.openxmlformats.org/wordprocessingml/2006/main" xmlns:w14="http://schemas.microsoft.com/office/word/2010/wordml" xmlns:w15="http://schemas.microsoft.com/office/word/2012/wordml" xmlns:w16cex="http://schemas.microsoft.com/office/word/2018/wordml/cex" xmlns:w16cid="http://schemas.microsoft.com/office/word/2016/wordml/cid" xmlns:w16="http://schemas.microsoft.com/office/word/2018/wordml" xmlns:w16du="http://schemas.microsoft.com/office/word/2023/wordml/word16du" xmlns:w16sdtdh="http://schemas.microsoft.com/office/word/2020/wordml/sdtdatahash" xmlns:w16sdtfl="http://schemas.microsoft.com/office/word/2024/wordml/sdtformatlock" xmlns:w16se="http://schemas.microsoft.com/office/word/2015/wordml/symex" mc:Ignorable="w14 w15 w16se w16cid w16 w16cex w16sdtdh w16sdtfl w16du">
   <w:docDefaults>
     <w:rPrDefault>
       <w:rPr>

</xml_diff>

<commit_message>
New error handling mode BindingErrorHandling.HighlightErrorsInDocument
</commit_message>
<xml_diff>
--- a/DocxTemplater.Test/Resources/ComplexTemplate.docx
+++ b/DocxTemplater.Test/Resources/ComplexTemplate.docx
@@ -72,11 +72,19 @@
           <w:lang w:val="en-US"/>
         </w:rPr>
       </w:pPr>
-      <w:r>
-        <w:rPr>
-          <w:lang w:val="en-US"/>
-        </w:rPr>
-        <w:t>{?{.</w:t>
+      <w:proofErr w:type="gramStart"/>
+      <w:r>
+        <w:rPr>
+          <w:lang w:val="en-US"/>
+        </w:rPr>
+        <w:t>{?{</w:t>
+      </w:r>
+      <w:proofErr w:type="gramEnd"/>
+      <w:r>
+        <w:rPr>
+          <w:lang w:val="en-US"/>
+        </w:rPr>
+        <w:t>.</w:t>
       </w:r>
       <w:proofErr w:type="spellStart"/>
       <w:r>
@@ -127,7 +135,29 @@
           <w:szCs w:val="28"/>
           <w:lang w:val="en-US"/>
         </w:rPr>
-        <w:t>{{.Name}}</w:t>
+        <w:t>{</w:t>
+      </w:r>
+      <w:proofErr w:type="gramStart"/>
+      <w:r>
+        <w:rPr>
+          <w:b/>
+          <w:bCs/>
+          <w:sz w:val="28"/>
+          <w:szCs w:val="28"/>
+          <w:lang w:val="en-US"/>
+        </w:rPr>
+        <w:t>{.Name</w:t>
+      </w:r>
+      <w:proofErr w:type="gramEnd"/>
+      <w:r>
+        <w:rPr>
+          <w:b/>
+          <w:bCs/>
+          <w:sz w:val="28"/>
+          <w:szCs w:val="28"/>
+          <w:lang w:val="en-US"/>
+        </w:rPr>
+        <w:t>}}</w:t>
       </w:r>
     </w:p>
     <w:p>
@@ -146,6 +176,7 @@
         </w:rPr>
         <w:t>{{</w:t>
       </w:r>
+      <w:proofErr w:type="gramStart"/>
       <w:r>
         <w:rPr>
           <w:lang w:val="en-US"/>
@@ -174,7 +205,14 @@
         <w:rPr>
           <w:lang w:val="en-US"/>
         </w:rPr>
-        <w:t>Revisions}}</w:t>
+        <w:t>Revisions</w:t>
+      </w:r>
+      <w:proofErr w:type="gramEnd"/>
+      <w:r>
+        <w:rPr>
+          <w:lang w:val="en-US"/>
+        </w:rPr>
+        <w:t>}}</w:t>
       </w:r>
     </w:p>
     <w:p>
@@ -187,11 +225,19 @@
           <w:lang w:val="en-US"/>
         </w:rPr>
       </w:pPr>
-      <w:r>
-        <w:rPr>
-          <w:lang w:val="en-US"/>
-        </w:rPr>
-        <w:t>{?{.</w:t>
+      <w:proofErr w:type="gramStart"/>
+      <w:r>
+        <w:rPr>
+          <w:lang w:val="en-US"/>
+        </w:rPr>
+        <w:t>{?{</w:t>
+      </w:r>
+      <w:proofErr w:type="gramEnd"/>
+      <w:r>
+        <w:rPr>
+          <w:lang w:val="en-US"/>
+        </w:rPr>
+        <w:t>.</w:t>
       </w:r>
       <w:proofErr w:type="spellStart"/>
       <w:r>
@@ -262,7 +308,21 @@
         <w:rPr>
           <w:lang w:val="en-US"/>
         </w:rPr>
-        <w:t xml:space="preserve">Render the whole object (calls </w:t>
+        <w:t>Render the whole object (</w:t>
+      </w:r>
+      <w:proofErr w:type="gramStart"/>
+      <w:r>
+        <w:rPr>
+          <w:lang w:val="en-US"/>
+        </w:rPr>
+        <w:t>calls</w:t>
+      </w:r>
+      <w:proofErr w:type="gramEnd"/>
+      <w:r>
+        <w:rPr>
+          <w:lang w:val="en-US"/>
+        </w:rPr>
+        <w:t xml:space="preserve"> </w:t>
       </w:r>
       <w:proofErr w:type="spellStart"/>
       <w:r>
@@ -284,6 +344,20 @@
         </w:rPr>
         <w:t>: {{.}}</w:t>
       </w:r>
+      <w:r>
+        <w:rPr>
+          <w:lang w:val="en-US"/>
+        </w:rPr>
+        <w:t xml:space="preserve"> </w:t>
+      </w:r>
+      <w:bookmarkStart w:id="0" w:name="OLE_LINK2"/>
+      <w:r>
+        <w:rPr>
+          <w:lang w:val="en-US"/>
+        </w:rPr>
+        <w:t>‘</w:t>
+      </w:r>
+      <w:bookmarkEnd w:id="0"/>
     </w:p>
     <w:p>
       <w:pPr>
@@ -299,7 +373,14 @@
         <w:rPr>
           <w:lang w:val="en-US"/>
         </w:rPr>
-        <w:t>{{/</w:t>
+        <w:t>{{</w:t>
+      </w:r>
+      <w:proofErr w:type="gramStart"/>
+      <w:r>
+        <w:rPr>
+          <w:lang w:val="en-US"/>
+        </w:rPr>
+        <w:t>/</w:t>
       </w:r>
       <w:r>
         <w:rPr>
@@ -315,6 +396,7 @@
         <w:t>HardwarRevisions</w:t>
       </w:r>
       <w:proofErr w:type="spellEnd"/>
+      <w:proofErr w:type="gramEnd"/>
       <w:r>
         <w:rPr>
           <w:lang w:val="en-US"/>
@@ -366,6 +448,8 @@
           <w:lang w:val="en-US"/>
         </w:rPr>
       </w:pPr>
+      <w:bookmarkStart w:id="1" w:name="OLE_LINK1"/>
+      <w:proofErr w:type="gramStart"/>
       <w:r>
         <w:rPr>
           <w:lang w:val="en-US"/>
@@ -385,6 +469,7 @@
         <w:t>.</w:t>
       </w:r>
       <w:proofErr w:type="spellStart"/>
+      <w:proofErr w:type="gramEnd"/>
       <w:r>
         <w:rPr>
           <w:lang w:val="en-US"/>
@@ -416,7 +501,7 @@
         <w:rPr>
           <w:lang w:val="en-US"/>
         </w:rPr>
-        <w:t>'</w:t>
+        <w:t>"</w:t>
       </w:r>
       <w:r>
         <w:rPr>
@@ -424,11 +509,12 @@
         </w:rPr>
         <w:t>Item</w:t>
       </w:r>
-      <w:r>
-        <w:rPr>
-          <w:lang w:val="en-US"/>
-        </w:rPr>
-        <w:t>'</w:t>
+      <w:proofErr w:type="gramStart"/>
+      <w:r>
+        <w:rPr>
+          <w:lang w:val="en-US"/>
+        </w:rPr>
+        <w:t>"</w:t>
       </w:r>
       <w:r>
         <w:rPr>
@@ -436,6 +522,8 @@
         </w:rPr>
         <w:t>)}}</w:t>
       </w:r>
+      <w:bookmarkEnd w:id="1"/>
+      <w:proofErr w:type="gramEnd"/>
     </w:p>
     <w:p>
       <w:pPr>
@@ -468,12 +556,14 @@
           <w:lang w:val="en-US"/>
         </w:rPr>
       </w:pPr>
+      <w:proofErr w:type="gramStart"/>
       <w:r>
         <w:rPr>
           <w:lang w:val="en-US"/>
         </w:rPr>
         <w:t>{{/}}</w:t>
       </w:r>
+      <w:proofErr w:type="gramEnd"/>
     </w:p>
     <w:p>
       <w:pPr>
@@ -502,6 +592,7 @@
         </w:rPr>
         <w:t>{</w:t>
       </w:r>
+      <w:proofErr w:type="gramStart"/>
       <w:r>
         <w:rPr>
           <w:b/>
@@ -522,8 +613,9 @@
           <w:szCs w:val="28"/>
           <w:lang w:val="en-US"/>
         </w:rPr>
-        <w:t>.Name}</w:t>
-      </w:r>
+        <w:t>.Name</w:t>
+      </w:r>
+      <w:proofErr w:type="gramEnd"/>
       <w:r>
         <w:rPr>
           <w:b/>
@@ -537,6 +629,17 @@
       </w:r>
       <w:r>
         <w:rPr>
+          <w:b/>
+          <w:bCs/>
+          <w:color w:val="FF0000"/>
+          <w:sz w:val="28"/>
+          <w:szCs w:val="28"/>
+          <w:lang w:val="en-US"/>
+        </w:rPr>
+        <w:t>}</w:t>
+      </w:r>
+      <w:r>
+        <w:rPr>
           <w:lang w:val="en-US"/>
         </w:rPr>
         <w:br/>
@@ -565,6 +668,7 @@
           <w:lang w:val="en-US"/>
         </w:rPr>
       </w:pPr>
+      <w:proofErr w:type="gramStart"/>
       <w:r>
         <w:rPr>
           <w:lang w:val="en-US"/>
@@ -583,6 +687,7 @@
         </w:rPr>
         <w:t>{</w:t>
       </w:r>
+      <w:proofErr w:type="gramEnd"/>
       <w:r>
         <w:rPr>
           <w:lang w:val="en-US"/>
@@ -707,27 +812,43 @@
           <w:lang w:val="en-US"/>
         </w:rPr>
       </w:pPr>
+      <w:proofErr w:type="gramStart"/>
       <w:r>
         <w:rPr>
           <w:lang w:val="en-US"/>
         </w:rPr>
         <w:t>{{/}}</w:t>
       </w:r>
-    </w:p>
-    <w:p>
-      <w:pPr>
-        <w:tabs>
-          <w:tab w:val="left" w:pos="7594"/>
-        </w:tabs>
-        <w:rPr>
-          <w:lang w:val="en-US"/>
-        </w:rPr>
-      </w:pPr>
-      <w:r>
-        <w:rPr>
-          <w:lang w:val="en-US"/>
-        </w:rPr>
-        <w:t>{{:s:}}</w:t>
+      <w:proofErr w:type="gramEnd"/>
+    </w:p>
+    <w:p>
+      <w:pPr>
+        <w:tabs>
+          <w:tab w:val="left" w:pos="7594"/>
+        </w:tabs>
+        <w:rPr>
+          <w:lang w:val="en-US"/>
+        </w:rPr>
+      </w:pPr>
+      <w:r>
+        <w:rPr>
+          <w:lang w:val="en-US"/>
+        </w:rPr>
+        <w:t>{</w:t>
+      </w:r>
+      <w:proofErr w:type="gramStart"/>
+      <w:r>
+        <w:rPr>
+          <w:lang w:val="en-US"/>
+        </w:rPr>
+        <w:t>{:s</w:t>
+      </w:r>
+      <w:proofErr w:type="gramEnd"/>
+      <w:r>
+        <w:rPr>
+          <w:lang w:val="en-US"/>
+        </w:rPr>
+        <w:t>:}}</w:t>
       </w:r>
     </w:p>
     <w:p>
@@ -759,7 +880,21 @@
         <w:rPr>
           <w:lang w:val="en-US"/>
         </w:rPr>
-        <w:t>This is a separator ---- Last Element was {?{.</w:t>
+        <w:t xml:space="preserve">This is a separator ---- Last Element was </w:t>
+      </w:r>
+      <w:proofErr w:type="gramStart"/>
+      <w:r>
+        <w:rPr>
+          <w:lang w:val="en-US"/>
+        </w:rPr>
+        <w:t>{?{</w:t>
+      </w:r>
+      <w:proofErr w:type="gramEnd"/>
+      <w:r>
+        <w:rPr>
+          <w:lang w:val="en-US"/>
+        </w:rPr>
+        <w:t>.</w:t>
       </w:r>
       <w:proofErr w:type="spellStart"/>
       <w:r>
@@ -1000,23 +1135,59 @@
         <w:rPr>
           <w:lang w:val="en-US"/>
         </w:rPr>
-        <w:t>Access Images Relative to item with explicit operator ..</w:t>
-      </w:r>
-    </w:p>
-    <w:p>
-      <w:pPr>
-        <w:tabs>
-          <w:tab w:val="left" w:pos="7594"/>
-        </w:tabs>
-        <w:rPr>
-          <w:lang w:val="en-US"/>
-        </w:rPr>
-      </w:pPr>
-      <w:r>
-        <w:rPr>
-          <w:lang w:val="en-US"/>
-        </w:rPr>
-        <w:t>{{#..Images}}</w:t>
+        <w:t xml:space="preserve">Access Images Relative to </w:t>
+      </w:r>
+      <w:proofErr w:type="gramStart"/>
+      <w:r>
+        <w:rPr>
+          <w:lang w:val="en-US"/>
+        </w:rPr>
+        <w:t>item</w:t>
+      </w:r>
+      <w:proofErr w:type="gramEnd"/>
+      <w:r>
+        <w:rPr>
+          <w:lang w:val="en-US"/>
+        </w:rPr>
+        <w:t xml:space="preserve"> with explicit operator</w:t>
+      </w:r>
+      <w:proofErr w:type="gramStart"/>
+      <w:r>
+        <w:rPr>
+          <w:lang w:val="en-US"/>
+        </w:rPr>
+        <w:t xml:space="preserve"> ..</w:t>
+      </w:r>
+      <w:proofErr w:type="gramEnd"/>
+    </w:p>
+    <w:p>
+      <w:pPr>
+        <w:tabs>
+          <w:tab w:val="left" w:pos="7594"/>
+        </w:tabs>
+        <w:rPr>
+          <w:lang w:val="en-US"/>
+        </w:rPr>
+      </w:pPr>
+      <w:r>
+        <w:rPr>
+          <w:lang w:val="en-US"/>
+        </w:rPr>
+        <w:t>{{</w:t>
+      </w:r>
+      <w:proofErr w:type="gramStart"/>
+      <w:r>
+        <w:rPr>
+          <w:lang w:val="en-US"/>
+        </w:rPr>
+        <w:t>#..</w:t>
+      </w:r>
+      <w:proofErr w:type="gramEnd"/>
+      <w:r>
+        <w:rPr>
+          <w:lang w:val="en-US"/>
+        </w:rPr>
+        <w:t>Images}}</w:t>
       </w:r>
       <w:r>
         <w:rPr>

</xml_diff>